<commit_message>
fixed cutoffTest to be <=0 instead == fixed Graph(Graph g) to copy also scores of agents. Horizon is now not 10 but user defined.
</commit_message>
<xml_diff>
--- a/ass3/ass3.docx
+++ b/ass3/ass3.docx
@@ -7559,19 +7559,7 @@
         <w:rPr>
           <w:color w:val="000000"/>
         </w:rPr>
-        <w:t>Suppose A has 5 possible moved. Provide a game t</w:t>
-      </w:r>
-      <w:r>
-        <w:rPr>
-          <w:color w:val="000000"/>
-        </w:rPr>
-        <w:t xml:space="preserve">ree example that shows that for </w:t>
-      </w:r>
-      <w:r>
-        <w:rPr>
-          <w:color w:val="000000"/>
-        </w:rPr>
-        <w:t>each of the following set of rules, A will have a different optimal move:</w:t>
+        <w:t>Suppose A has 5 possible moved. Provide a game tree example that shows that for each of the following set of rules, A will have a different optimal move:</w:t>
       </w:r>
     </w:p>
     <w:p>
@@ -7627,19 +7615,7 @@
         <w:rPr>
           <w:color w:val="000000"/>
         </w:rPr>
-        <w:t xml:space="preserve"> to both, but C is</w:t>
-      </w:r>
-      <w:r>
-        <w:rPr>
-          <w:color w:val="000000"/>
-        </w:rPr>
-        <w:t xml:space="preserve"> </w:t>
-      </w:r>
-      <w:r>
-        <w:rPr>
-          <w:color w:val="000000"/>
-        </w:rPr>
-        <w:t>allowed to violate it (but B does not know that).</w:t>
+        <w:t xml:space="preserve"> to both, but C is allowed to violate it (but B does not know that).</w:t>
       </w:r>
     </w:p>
     <w:p>
@@ -7672,122 +7648,6 @@
     </w:p>
     <w:p>
       <w:pPr>
-        <w:pBdr>
-          <w:bottom w:val="double" w:sz="6" w:space="1" w:color="auto"/>
-        </w:pBdr>
-        <w:autoSpaceDE w:val="0"/>
-        <w:autoSpaceDN w:val="0"/>
-        <w:bidi w:val="0"/>
-        <w:adjustRightInd w:val="0"/>
-        <w:spacing w:after="0" w:line="240" w:lineRule="auto"/>
-        <w:rPr>
-          <w:rFonts w:ascii="Consolas" w:hAnsi="Consolas" w:cs="Consolas"/>
-          <w:color w:val="000000"/>
-          <w:sz w:val="20"/>
-          <w:szCs w:val="20"/>
-        </w:rPr>
-      </w:pPr>
-      <w:bookmarkStart w:id="0" w:name="_GoBack"/>
-      <w:bookmarkEnd w:id="0"/>
-    </w:p>
-    <w:p>
-      <w:pPr>
-        <w:tabs>
-          <w:tab w:val="left" w:pos="916"/>
-          <w:tab w:val="left" w:pos="1832"/>
-          <w:tab w:val="left" w:pos="2748"/>
-          <w:tab w:val="left" w:pos="3664"/>
-          <w:tab w:val="left" w:pos="4580"/>
-          <w:tab w:val="left" w:pos="5496"/>
-          <w:tab w:val="left" w:pos="6412"/>
-          <w:tab w:val="left" w:pos="7328"/>
-          <w:tab w:val="left" w:pos="8244"/>
-          <w:tab w:val="left" w:pos="9160"/>
-          <w:tab w:val="left" w:pos="10076"/>
-          <w:tab w:val="left" w:pos="10992"/>
-          <w:tab w:val="left" w:pos="11908"/>
-          <w:tab w:val="left" w:pos="12824"/>
-          <w:tab w:val="left" w:pos="13740"/>
-          <w:tab w:val="left" w:pos="14656"/>
-        </w:tabs>
-        <w:bidi w:val="0"/>
-        <w:spacing w:after="0" w:line="240" w:lineRule="auto"/>
-        <w:rPr>
-          <w:rFonts w:ascii="Courier New" w:eastAsia="Times New Roman" w:hAnsi="Courier New" w:cs="Courier New"/>
-          <w:color w:val="000000"/>
-          <w:sz w:val="20"/>
-          <w:szCs w:val="20"/>
-        </w:rPr>
-      </w:pPr>
-      <w:r>
-        <w:rPr>
-          <w:rFonts w:ascii="Courier New" w:eastAsia="Times New Roman" w:hAnsi="Courier New" w:cs="Courier New"/>
-          <w:color w:val="000000"/>
-          <w:sz w:val="20"/>
-          <w:szCs w:val="20"/>
-        </w:rPr>
-        <w:t>4)  (Game-tree search - alpha-beta pruning)</w:t>
-      </w:r>
-    </w:p>
-    <w:p>
-      <w:pPr>
-        <w:tabs>
-          <w:tab w:val="left" w:pos="916"/>
-          <w:tab w:val="left" w:pos="1832"/>
-          <w:tab w:val="left" w:pos="2748"/>
-          <w:tab w:val="left" w:pos="3664"/>
-          <w:tab w:val="left" w:pos="4580"/>
-          <w:tab w:val="left" w:pos="5496"/>
-          <w:tab w:val="left" w:pos="6412"/>
-          <w:tab w:val="left" w:pos="7328"/>
-          <w:tab w:val="left" w:pos="8244"/>
-          <w:tab w:val="left" w:pos="9160"/>
-          <w:tab w:val="left" w:pos="10076"/>
-          <w:tab w:val="left" w:pos="10992"/>
-          <w:tab w:val="left" w:pos="11908"/>
-          <w:tab w:val="left" w:pos="12824"/>
-          <w:tab w:val="left" w:pos="13740"/>
-          <w:tab w:val="left" w:pos="14656"/>
-        </w:tabs>
-        <w:bidi w:val="0"/>
-        <w:spacing w:after="0" w:line="240" w:lineRule="auto"/>
-        <w:rPr>
-          <w:rFonts w:ascii="Courier New" w:eastAsia="Times New Roman" w:hAnsi="Courier New" w:cs="Courier New"/>
-          <w:color w:val="000000"/>
-          <w:sz w:val="20"/>
-          <w:szCs w:val="20"/>
-        </w:rPr>
-      </w:pPr>
-      <w:r>
-        <w:rPr>
-          <w:rFonts w:ascii="Courier New" w:eastAsia="Times New Roman" w:hAnsi="Courier New" w:cs="Courier New"/>
-          <w:color w:val="000000"/>
-          <w:sz w:val="20"/>
-          <w:szCs w:val="20"/>
-        </w:rPr>
-        <w:t>a) Give an example of a 3-ply game tree (branching factor 2)</w:t>
-      </w:r>
-      <w:r>
-        <w:rPr>
-          <w:rFonts w:ascii="Courier New" w:eastAsia="Times New Roman" w:hAnsi="Courier New" w:cs="Courier New"/>
-          <w:color w:val="000000"/>
-          <w:sz w:val="20"/>
-          <w:szCs w:val="20"/>
-        </w:rPr>
-        <w:t xml:space="preserve"> </w:t>
-      </w:r>
-      <w:r>
-        <w:rPr>
-          <w:rFonts w:ascii="Courier New" w:eastAsia="Times New Roman" w:hAnsi="Courier New" w:cs="Courier New"/>
-          <w:color w:val="000000"/>
-          <w:sz w:val="20"/>
-          <w:szCs w:val="20"/>
-        </w:rPr>
-        <w:t>where alpha-beta pruning saving is maximal. How many nodes are pruned?</w:t>
-      </w:r>
-    </w:p>
-    <w:p>
-      <w:pPr>
         <w:pStyle w:val="HTML"/>
         <w:rPr>
           <w:color w:val="000000"/>
@@ -7797,87 +7657,22 @@
         <w:rPr>
           <w:color w:val="000000"/>
         </w:rPr>
-        <w:t xml:space="preserve">Answer: </w:t>
-      </w:r>
-      <w:r>
-        <w:rPr>
-          <w:color w:val="000000"/>
-        </w:rPr>
-        <w:t>A 3</w:t>
-      </w:r>
-      <w:r>
-        <w:rPr>
-          <w:color w:val="000000"/>
-        </w:rPr>
-        <w:t xml:space="preserve">-ply game tree with branching factor 2 has </w:t>
-      </w:r>
-      <w:r>
-        <w:rPr>
-          <w:color w:val="000000"/>
-        </w:rPr>
-        <w:t>8</w:t>
-      </w:r>
-      <w:r>
-        <w:rPr>
-          <w:color w:val="000000"/>
-        </w:rPr>
-        <w:t xml:space="preserve"> terminal nodes. We will</w:t>
-      </w:r>
-      <w:r>
-        <w:rPr>
-          <w:color w:val="000000"/>
-        </w:rPr>
-        <w:t xml:space="preserve"> </w:t>
-      </w:r>
-      <w:r>
-        <w:rPr>
-          <w:color w:val="000000"/>
-        </w:rPr>
-        <w:t xml:space="preserve">let the values be integers from 1 through </w:t>
-      </w:r>
-      <w:r>
-        <w:rPr>
-          <w:color w:val="000000"/>
-        </w:rPr>
-        <w:t>8</w:t>
-      </w:r>
-      <w:r>
-        <w:rPr>
-          <w:color w:val="000000"/>
-        </w:rPr>
-        <w:t>. Ordering them so that the worst move</w:t>
-      </w:r>
-      <w:r>
-        <w:rPr>
-          <w:color w:val="000000"/>
-        </w:rPr>
-        <w:t xml:space="preserve"> </w:t>
-      </w:r>
-      <w:r>
-        <w:rPr>
-          <w:color w:val="000000"/>
-        </w:rPr>
-        <w:t xml:space="preserve">is examined first will guarantee </w:t>
+        <w:t xml:space="preserve">ANSWER: The Rhombus Form </w:t>
       </w:r>
       <w:r>
         <w:rPr>
           <w:b/>
           <w:bCs/>
           <w:color w:val="000000"/>
-        </w:rPr>
-        <w:t>no pruning</w:t>
-      </w:r>
-      <w:r>
-        <w:rPr>
-          <w:color w:val="000000"/>
-        </w:rPr>
-        <w:t xml:space="preserve"> (0 pruning)</w:t>
-      </w:r>
-      <w:r>
-        <w:rPr>
-          <w:color w:val="000000"/>
-        </w:rPr>
-        <w:t>.</w:t>
+          <w:u w:val="single"/>
+        </w:rPr>
+        <w:t>above</w:t>
+      </w:r>
+      <w:r>
+        <w:rPr>
+          <w:color w:val="000000"/>
+        </w:rPr>
+        <w:t xml:space="preserve"> the graph shows how much each player will get in each of the options as (A,</w:t>
       </w:r>
       <w:r>
         <w:rPr>
@@ -7889,45 +7684,25 @@
         <w:rPr>
           <w:color w:val="000000"/>
         </w:rPr>
-        <w:t>The reverse order</w:t>
-      </w:r>
-      <w:r>
-        <w:rPr>
-          <w:color w:val="000000"/>
-        </w:rPr>
-        <w:t xml:space="preserve"> will guarantee optimal pruning</w:t>
-      </w:r>
-      <w:r>
-        <w:rPr>
-          <w:color w:val="000000"/>
-        </w:rPr>
-        <w:t xml:space="preserve">, </w:t>
-      </w:r>
-      <w:proofErr w:type="gramStart"/>
-      <w:r>
-        <w:rPr>
-          <w:color w:val="000000"/>
-        </w:rPr>
-        <w:t>We</w:t>
-      </w:r>
-      <w:proofErr w:type="gramEnd"/>
-      <w:r>
-        <w:rPr>
-          <w:color w:val="000000"/>
-        </w:rPr>
-        <w:t xml:space="preserve"> will call moves by A: A1 and A2</w:t>
-      </w:r>
-      <w:r>
-        <w:rPr>
-          <w:color w:val="000000"/>
-        </w:rPr>
-        <w:t xml:space="preserve">. </w:t>
-      </w:r>
-      <w:r>
-        <w:rPr>
-          <w:color w:val="000000"/>
-        </w:rPr>
-        <w:t>(4 terminal nodes are pruned)</w:t>
+        <w:t>B,</w:t>
+      </w:r>
+      <w:r>
+        <w:rPr>
+          <w:color w:val="000000"/>
+        </w:rPr>
+        <w:t xml:space="preserve"> </w:t>
+      </w:r>
+      <w:r>
+        <w:rPr>
+          <w:color w:val="000000"/>
+        </w:rPr>
+        <w:t>C).</w:t>
+      </w:r>
+      <w:r>
+        <w:rPr>
+          <w:color w:val="000000"/>
+        </w:rPr>
+        <w:t xml:space="preserve"> </w:t>
       </w:r>
       <w:r>
         <w:rPr>
@@ -7936,7 +7711,42 @@
         <w:br/>
       </w:r>
       <w:r>
-        <w:object w:dxaOrig="9616" w:dyaOrig="4711">
+        <w:rPr>
+          <w:color w:val="000000"/>
+        </w:rPr>
+        <w:t>The Rhombus Form</w:t>
+      </w:r>
+      <w:r>
+        <w:rPr>
+          <w:color w:val="000000"/>
+        </w:rPr>
+        <w:t xml:space="preserve"> </w:t>
+      </w:r>
+      <w:r>
+        <w:rPr>
+          <w:b/>
+          <w:bCs/>
+          <w:color w:val="000000"/>
+          <w:u w:val="single"/>
+        </w:rPr>
+        <w:t>below</w:t>
+      </w:r>
+      <w:r>
+        <w:rPr>
+          <w:color w:val="000000"/>
+        </w:rPr>
+        <w:t xml:space="preserve"> the graph shows which option A will choose.</w:t>
+      </w:r>
+    </w:p>
+    <w:p>
+      <w:pPr>
+        <w:pStyle w:val="HTML"/>
+        <w:rPr>
+          <w:color w:val="000000"/>
+        </w:rPr>
+      </w:pPr>
+      <w:r>
+        <w:object w:dxaOrig="15091" w:dyaOrig="10260">
           <v:shapetype id="_x0000_t75" coordsize="21600,21600" o:spt="75" o:preferrelative="t" path="m@4@5l@4@11@9@11@9@5xe" filled="f" stroked="f">
             <v:stroke joinstyle="miter"/>
             <v:formulas>
@@ -7956,11 +7766,49 @@
             <v:path o:extrusionok="f" gradientshapeok="t" o:connecttype="rect"/>
             <o:lock v:ext="edit" aspectratio="t"/>
           </v:shapetype>
-          <v:shape id="_x0000_i1025" type="#_x0000_t75" style="width:264.15pt;height:129.4pt" o:ole="">
+          <v:shape id="_x0000_i1028" type="#_x0000_t75" style="width:379pt;height:257.5pt" o:ole="">
             <v:imagedata r:id="rId7" o:title=""/>
           </v:shape>
-          <o:OLEObject Type="Embed" ProgID="Visio.Drawing.15" ShapeID="_x0000_i1025" DrawAspect="Content" ObjectID="_1479149853" r:id="rId8"/>
+          <o:OLEObject Type="Embed" ProgID="Visio.Drawing.15" ShapeID="_x0000_i1028" DrawAspect="Content" ObjectID="_1479232992" r:id="rId8"/>
         </w:object>
+      </w:r>
+    </w:p>
+    <w:p>
+      <w:pPr>
+        <w:pBdr>
+          <w:bottom w:val="double" w:sz="6" w:space="1" w:color="auto"/>
+        </w:pBdr>
+        <w:autoSpaceDE w:val="0"/>
+        <w:autoSpaceDN w:val="0"/>
+        <w:bidi w:val="0"/>
+        <w:adjustRightInd w:val="0"/>
+        <w:spacing w:after="0" w:line="240" w:lineRule="auto"/>
+        <w:rPr>
+          <w:rFonts w:ascii="Consolas" w:hAnsi="Consolas" w:cs="Consolas"/>
+          <w:color w:val="000000"/>
+          <w:sz w:val="20"/>
+          <w:szCs w:val="20"/>
+        </w:rPr>
+      </w:pPr>
+    </w:p>
+    <w:p>
+      <w:pPr>
+        <w:bidi w:val="0"/>
+        <w:rPr>
+          <w:rFonts w:ascii="Courier New" w:eastAsia="Times New Roman" w:hAnsi="Courier New" w:cs="Courier New"/>
+          <w:color w:val="000000"/>
+          <w:sz w:val="20"/>
+          <w:szCs w:val="20"/>
+        </w:rPr>
+      </w:pPr>
+      <w:r>
+        <w:rPr>
+          <w:rFonts w:ascii="Courier New" w:eastAsia="Times New Roman" w:hAnsi="Courier New" w:cs="Courier New"/>
+          <w:color w:val="000000"/>
+          <w:sz w:val="20"/>
+          <w:szCs w:val="20"/>
+        </w:rPr>
+        <w:br w:type="page"/>
       </w:r>
     </w:p>
     <w:p>
@@ -7992,68 +7840,17 @@
           <w:szCs w:val="20"/>
         </w:rPr>
       </w:pPr>
-      <w:r>
-        <w:rPr>
-          <w:rFonts w:ascii="Courier New" w:eastAsia="Times New Roman" w:hAnsi="Courier New" w:cs="Courier New"/>
-          <w:color w:val="000000"/>
-          <w:sz w:val="20"/>
-          <w:szCs w:val="20"/>
-        </w:rPr>
-        <w:br/>
-      </w:r>
-      <w:r>
-        <w:rPr>
-          <w:rFonts w:ascii="Courier New" w:eastAsia="Times New Roman" w:hAnsi="Courier New" w:cs="Courier New"/>
-          <w:color w:val="000000"/>
-          <w:sz w:val="20"/>
-          <w:szCs w:val="20"/>
-        </w:rPr>
-        <w:br/>
-      </w:r>
-      <w:r>
-        <w:rPr>
-          <w:rFonts w:ascii="Courier New" w:eastAsia="Times New Roman" w:hAnsi="Courier New" w:cs="Courier New"/>
-          <w:color w:val="000000"/>
-          <w:sz w:val="20"/>
-          <w:szCs w:val="20"/>
-        </w:rPr>
-        <w:t>b) Suppose that we know ahead of time that the terminal values can only</w:t>
-      </w:r>
-      <w:r>
-        <w:rPr>
-          <w:rFonts w:ascii="Courier New" w:eastAsia="Times New Roman" w:hAnsi="Courier New" w:cs="Courier New"/>
-          <w:color w:val="000000"/>
-          <w:sz w:val="20"/>
-          <w:szCs w:val="20"/>
-        </w:rPr>
-        <w:t xml:space="preserve"> </w:t>
-      </w:r>
-      <w:r>
-        <w:rPr>
-          <w:rFonts w:ascii="Courier New" w:eastAsia="Times New Roman" w:hAnsi="Courier New" w:cs="Courier New"/>
-          <w:color w:val="000000"/>
-          <w:sz w:val="20"/>
-          <w:szCs w:val="20"/>
-        </w:rPr>
-        <w:t>be integers between -10 and 10. Is there a case where alpha-beta can save even</w:t>
-      </w:r>
-      <w:r>
-        <w:rPr>
-          <w:rFonts w:ascii="Courier New" w:eastAsia="Times New Roman" w:hAnsi="Courier New" w:cs="Courier New"/>
-          <w:color w:val="000000"/>
-          <w:sz w:val="20"/>
-          <w:szCs w:val="20"/>
-        </w:rPr>
-        <w:t xml:space="preserve"> </w:t>
-      </w:r>
-      <w:r>
-        <w:rPr>
-          <w:rFonts w:ascii="Courier New" w:eastAsia="Times New Roman" w:hAnsi="Courier New" w:cs="Courier New"/>
-          <w:color w:val="000000"/>
-          <w:sz w:val="20"/>
-          <w:szCs w:val="20"/>
-        </w:rPr>
-        <w:t>more search than the best case above (show it, or prove that it cannot help).</w:t>
+      <w:bookmarkStart w:id="0" w:name="_GoBack"/>
+      <w:bookmarkEnd w:id="0"/>
+      <w:r>
+        <w:rPr>
+          <w:rFonts w:ascii="Courier New" w:eastAsia="Times New Roman" w:hAnsi="Courier New" w:cs="Courier New"/>
+          <w:color w:val="000000"/>
+          <w:sz w:val="20"/>
+          <w:szCs w:val="20"/>
+        </w:rPr>
+        <w:lastRenderedPageBreak/>
+        <w:t>4)  (Game-tree search - alpha-beta pruning)</w:t>
       </w:r>
     </w:p>
     <w:p>
@@ -8092,7 +7889,7 @@
           <w:sz w:val="20"/>
           <w:szCs w:val="20"/>
         </w:rPr>
-        <w:t>Answer:</w:t>
+        <w:t>a) Give an example of a 3-ply game tree (branching factor 2)</w:t>
       </w:r>
       <w:r>
         <w:rPr>
@@ -8110,61 +7907,179 @@
           <w:sz w:val="20"/>
           <w:szCs w:val="20"/>
         </w:rPr>
-        <w:t>Possibly</w:t>
-      </w:r>
-      <w:r>
-        <w:rPr>
-          <w:rFonts w:ascii="Courier New" w:eastAsia="Times New Roman" w:hAnsi="Courier New" w:cs="Courier New"/>
-          <w:color w:val="000000"/>
-          <w:sz w:val="20"/>
-          <w:szCs w:val="20"/>
-        </w:rPr>
-        <w:t>, i</w:t>
-      </w:r>
-      <w:r>
-        <w:rPr>
-          <w:rFonts w:ascii="Courier New" w:eastAsia="Times New Roman" w:hAnsi="Courier New" w:cs="Courier New"/>
-          <w:color w:val="000000"/>
-          <w:sz w:val="20"/>
-          <w:szCs w:val="20"/>
-        </w:rPr>
-        <w:t>f the maximal value</w:t>
-      </w:r>
-      <w:r>
-        <w:rPr>
-          <w:rFonts w:ascii="Courier New" w:eastAsia="Times New Roman" w:hAnsi="Courier New" w:cs="Courier New"/>
-          <w:color w:val="000000"/>
-          <w:sz w:val="20"/>
-          <w:szCs w:val="20"/>
-        </w:rPr>
-        <w:t xml:space="preserve"> (10)</w:t>
-      </w:r>
-      <w:r>
-        <w:rPr>
-          <w:rFonts w:ascii="Courier New" w:eastAsia="Times New Roman" w:hAnsi="Courier New" w:cs="Courier New"/>
-          <w:color w:val="000000"/>
-          <w:sz w:val="20"/>
-          <w:szCs w:val="20"/>
+        <w:t>where alpha-beta pruning saving is maximal. How many nodes are pruned?</w:t>
+      </w:r>
+    </w:p>
+    <w:p>
+      <w:pPr>
+        <w:pStyle w:val="HTML"/>
+        <w:rPr>
+          <w:color w:val="000000"/>
+        </w:rPr>
+      </w:pPr>
+      <w:r>
+        <w:rPr>
+          <w:color w:val="000000"/>
+        </w:rPr>
+        <w:t xml:space="preserve">Answer: </w:t>
+      </w:r>
+      <w:r>
+        <w:rPr>
+          <w:color w:val="000000"/>
+        </w:rPr>
+        <w:t>A 3</w:t>
+      </w:r>
+      <w:r>
+        <w:rPr>
+          <w:color w:val="000000"/>
+        </w:rPr>
+        <w:t xml:space="preserve">-ply game tree with branching factor 2 has </w:t>
+      </w:r>
+      <w:r>
+        <w:rPr>
+          <w:color w:val="000000"/>
+        </w:rPr>
+        <w:t>8</w:t>
+      </w:r>
+      <w:r>
+        <w:rPr>
+          <w:color w:val="000000"/>
+        </w:rPr>
+        <w:t xml:space="preserve"> terminal nodes. We will</w:t>
+      </w:r>
+      <w:r>
+        <w:rPr>
+          <w:color w:val="000000"/>
         </w:rPr>
         <w:t xml:space="preserve"> </w:t>
       </w:r>
       <w:r>
         <w:rPr>
-          <w:rFonts w:ascii="Courier New" w:eastAsia="Times New Roman" w:hAnsi="Courier New" w:cs="Courier New"/>
-          <w:color w:val="000000"/>
-          <w:sz w:val="20"/>
-          <w:szCs w:val="20"/>
-        </w:rPr>
-        <w:t xml:space="preserve">is reached by A1 </w:t>
-      </w:r>
-      <w:r>
-        <w:rPr>
-          <w:rFonts w:ascii="Courier New" w:eastAsia="Times New Roman" w:hAnsi="Courier New" w:cs="Courier New"/>
-          <w:color w:val="000000"/>
-          <w:sz w:val="20"/>
-          <w:szCs w:val="20"/>
-        </w:rPr>
-        <w:t>then we can prune everything else.</w:t>
+          <w:color w:val="000000"/>
+        </w:rPr>
+        <w:t xml:space="preserve">let the values be integers from 1 through </w:t>
+      </w:r>
+      <w:r>
+        <w:rPr>
+          <w:color w:val="000000"/>
+        </w:rPr>
+        <w:t>8</w:t>
+      </w:r>
+      <w:r>
+        <w:rPr>
+          <w:color w:val="000000"/>
+        </w:rPr>
+        <w:t>. Ordering them so that the worst move</w:t>
+      </w:r>
+      <w:r>
+        <w:rPr>
+          <w:color w:val="000000"/>
+        </w:rPr>
+        <w:t xml:space="preserve"> </w:t>
+      </w:r>
+      <w:r>
+        <w:rPr>
+          <w:color w:val="000000"/>
+        </w:rPr>
+        <w:t xml:space="preserve">is examined first will guarantee </w:t>
+      </w:r>
+      <w:r>
+        <w:rPr>
+          <w:b/>
+          <w:bCs/>
+          <w:color w:val="000000"/>
+        </w:rPr>
+        <w:t>no pruning</w:t>
+      </w:r>
+      <w:r>
+        <w:rPr>
+          <w:color w:val="000000"/>
+        </w:rPr>
+        <w:t xml:space="preserve"> (0 pruning)</w:t>
+      </w:r>
+      <w:r>
+        <w:rPr>
+          <w:color w:val="000000"/>
+        </w:rPr>
+        <w:t>.</w:t>
+      </w:r>
+      <w:r>
+        <w:rPr>
+          <w:color w:val="000000"/>
+        </w:rPr>
+        <w:t xml:space="preserve"> </w:t>
+      </w:r>
+      <w:r>
+        <w:rPr>
+          <w:color w:val="000000"/>
+        </w:rPr>
+        <w:t>The reverse order</w:t>
+      </w:r>
+      <w:r>
+        <w:rPr>
+          <w:color w:val="000000"/>
+        </w:rPr>
+        <w:t xml:space="preserve"> will guarantee optimal pruning</w:t>
+      </w:r>
+      <w:r>
+        <w:rPr>
+          <w:color w:val="000000"/>
+        </w:rPr>
+        <w:t xml:space="preserve">, </w:t>
+      </w:r>
+      <w:proofErr w:type="gramStart"/>
+      <w:r>
+        <w:rPr>
+          <w:color w:val="000000"/>
+        </w:rPr>
+        <w:t>We</w:t>
+      </w:r>
+      <w:proofErr w:type="gramEnd"/>
+      <w:r>
+        <w:rPr>
+          <w:color w:val="000000"/>
+        </w:rPr>
+        <w:t xml:space="preserve"> will call moves by A: A1 and A2</w:t>
+      </w:r>
+      <w:r>
+        <w:rPr>
+          <w:color w:val="000000"/>
+        </w:rPr>
+        <w:t xml:space="preserve">. </w:t>
+      </w:r>
+      <w:r>
+        <w:rPr>
+          <w:color w:val="000000"/>
+        </w:rPr>
+        <w:t xml:space="preserve">(4 terminal nodes are </w:t>
+      </w:r>
+      <w:proofErr w:type="gramStart"/>
+      <w:r>
+        <w:rPr>
+          <w:color w:val="000000"/>
+        </w:rPr>
+        <w:t>pruned</w:t>
+      </w:r>
+      <w:proofErr w:type="gramEnd"/>
+      <w:r>
+        <w:rPr>
+          <w:color w:val="000000"/>
+        </w:rPr>
+        <w:t>)</w:t>
+      </w:r>
+      <w:r>
+        <w:rPr>
+          <w:color w:val="000000"/>
+        </w:rPr>
+        <w:br/>
+      </w:r>
+      <w:r>
+        <w:object w:dxaOrig="9616" w:dyaOrig="4711">
+          <v:shape id="_x0000_i1025" type="#_x0000_t75" style="width:264.15pt;height:129.4pt" o:ole="">
+            <v:imagedata r:id="rId9" o:title=""/>
+          </v:shape>
+          <o:OLEObject Type="Embed" ProgID="Visio.Drawing.15" ShapeID="_x0000_i1025" DrawAspect="Content" ObjectID="_1479232993" r:id="rId10"/>
+        </w:object>
       </w:r>
     </w:p>
     <w:p>
@@ -8194,26 +8109,70 @@
           <w:color w:val="000000"/>
           <w:sz w:val="20"/>
           <w:szCs w:val="20"/>
-          <w:highlight w:val="yellow"/>
-        </w:rPr>
-      </w:pPr>
-      <w:r>
-        <w:object w:dxaOrig="9645" w:dyaOrig="4576">
-          <v:shape id="_x0000_i1026" type="#_x0000_t75" style="width:222.65pt;height:105.55pt" o:ole="">
-            <v:imagedata r:id="rId9" o:title=""/>
-          </v:shape>
-          <o:OLEObject Type="Embed" ProgID="Visio.Drawing.15" ShapeID="_x0000_i1026" DrawAspect="Content" ObjectID="_1479149854" r:id="rId10"/>
-        </w:object>
-      </w:r>
-      <w:r>
-        <w:rPr>
-          <w:rFonts w:ascii="Courier New" w:eastAsia="Times New Roman" w:hAnsi="Courier New" w:cs="Courier New"/>
-          <w:color w:val="000000"/>
-          <w:sz w:val="20"/>
-          <w:szCs w:val="20"/>
-          <w:highlight w:val="yellow"/>
+        </w:rPr>
+      </w:pPr>
+      <w:r>
+        <w:rPr>
+          <w:rFonts w:ascii="Courier New" w:eastAsia="Times New Roman" w:hAnsi="Courier New" w:cs="Courier New"/>
+          <w:color w:val="000000"/>
+          <w:sz w:val="20"/>
+          <w:szCs w:val="20"/>
         </w:rPr>
         <w:br/>
+      </w:r>
+      <w:r>
+        <w:rPr>
+          <w:rFonts w:ascii="Courier New" w:eastAsia="Times New Roman" w:hAnsi="Courier New" w:cs="Courier New"/>
+          <w:color w:val="000000"/>
+          <w:sz w:val="20"/>
+          <w:szCs w:val="20"/>
+        </w:rPr>
+        <w:br/>
+      </w:r>
+      <w:r>
+        <w:rPr>
+          <w:rFonts w:ascii="Courier New" w:eastAsia="Times New Roman" w:hAnsi="Courier New" w:cs="Courier New"/>
+          <w:color w:val="000000"/>
+          <w:sz w:val="20"/>
+          <w:szCs w:val="20"/>
+        </w:rPr>
+        <w:t>b) Suppose that we know ahead of time that the terminal values can only</w:t>
+      </w:r>
+      <w:r>
+        <w:rPr>
+          <w:rFonts w:ascii="Courier New" w:eastAsia="Times New Roman" w:hAnsi="Courier New" w:cs="Courier New"/>
+          <w:color w:val="000000"/>
+          <w:sz w:val="20"/>
+          <w:szCs w:val="20"/>
+        </w:rPr>
+        <w:t xml:space="preserve"> </w:t>
+      </w:r>
+      <w:r>
+        <w:rPr>
+          <w:rFonts w:ascii="Courier New" w:eastAsia="Times New Roman" w:hAnsi="Courier New" w:cs="Courier New"/>
+          <w:color w:val="000000"/>
+          <w:sz w:val="20"/>
+          <w:szCs w:val="20"/>
+        </w:rPr>
+        <w:t>be integers between -10 and 10. Is there a case where alpha-beta can save even</w:t>
+      </w:r>
+      <w:r>
+        <w:rPr>
+          <w:rFonts w:ascii="Courier New" w:eastAsia="Times New Roman" w:hAnsi="Courier New" w:cs="Courier New"/>
+          <w:color w:val="000000"/>
+          <w:sz w:val="20"/>
+          <w:szCs w:val="20"/>
+        </w:rPr>
+        <w:t xml:space="preserve"> </w:t>
+      </w:r>
+      <w:r>
+        <w:rPr>
+          <w:rFonts w:ascii="Courier New" w:eastAsia="Times New Roman" w:hAnsi="Courier New" w:cs="Courier New"/>
+          <w:color w:val="000000"/>
+          <w:sz w:val="20"/>
+          <w:szCs w:val="20"/>
+        </w:rPr>
+        <w:t>more search than the best case above (show it, or prove that it cannot help).</w:t>
       </w:r>
     </w:p>
     <w:p>
@@ -8243,9 +8202,89 @@
           <w:color w:val="000000"/>
           <w:sz w:val="20"/>
           <w:szCs w:val="20"/>
-          <w:highlight w:val="yellow"/>
-        </w:rPr>
-      </w:pPr>
+        </w:rPr>
+      </w:pPr>
+      <w:r>
+        <w:rPr>
+          <w:rFonts w:ascii="Courier New" w:eastAsia="Times New Roman" w:hAnsi="Courier New" w:cs="Courier New"/>
+          <w:color w:val="000000"/>
+          <w:sz w:val="20"/>
+          <w:szCs w:val="20"/>
+        </w:rPr>
+        <w:t>Answer:</w:t>
+      </w:r>
+      <w:r>
+        <w:rPr>
+          <w:rFonts w:ascii="Courier New" w:eastAsia="Times New Roman" w:hAnsi="Courier New" w:cs="Courier New"/>
+          <w:color w:val="000000"/>
+          <w:sz w:val="20"/>
+          <w:szCs w:val="20"/>
+        </w:rPr>
+        <w:t xml:space="preserve"> </w:t>
+      </w:r>
+      <w:r>
+        <w:rPr>
+          <w:rFonts w:ascii="Courier New" w:eastAsia="Times New Roman" w:hAnsi="Courier New" w:cs="Courier New"/>
+          <w:color w:val="000000"/>
+          <w:sz w:val="20"/>
+          <w:szCs w:val="20"/>
+        </w:rPr>
+        <w:t>Possibly</w:t>
+      </w:r>
+      <w:r>
+        <w:rPr>
+          <w:rFonts w:ascii="Courier New" w:eastAsia="Times New Roman" w:hAnsi="Courier New" w:cs="Courier New"/>
+          <w:color w:val="000000"/>
+          <w:sz w:val="20"/>
+          <w:szCs w:val="20"/>
+        </w:rPr>
+        <w:t>, i</w:t>
+      </w:r>
+      <w:r>
+        <w:rPr>
+          <w:rFonts w:ascii="Courier New" w:eastAsia="Times New Roman" w:hAnsi="Courier New" w:cs="Courier New"/>
+          <w:color w:val="000000"/>
+          <w:sz w:val="20"/>
+          <w:szCs w:val="20"/>
+        </w:rPr>
+        <w:t>f the maximal value</w:t>
+      </w:r>
+      <w:r>
+        <w:rPr>
+          <w:rFonts w:ascii="Courier New" w:eastAsia="Times New Roman" w:hAnsi="Courier New" w:cs="Courier New"/>
+          <w:color w:val="000000"/>
+          <w:sz w:val="20"/>
+          <w:szCs w:val="20"/>
+        </w:rPr>
+        <w:t xml:space="preserve"> (10)</w:t>
+      </w:r>
+      <w:r>
+        <w:rPr>
+          <w:rFonts w:ascii="Courier New" w:eastAsia="Times New Roman" w:hAnsi="Courier New" w:cs="Courier New"/>
+          <w:color w:val="000000"/>
+          <w:sz w:val="20"/>
+          <w:szCs w:val="20"/>
+        </w:rPr>
+        <w:t xml:space="preserve"> </w:t>
+      </w:r>
+      <w:r>
+        <w:rPr>
+          <w:rFonts w:ascii="Courier New" w:eastAsia="Times New Roman" w:hAnsi="Courier New" w:cs="Courier New"/>
+          <w:color w:val="000000"/>
+          <w:sz w:val="20"/>
+          <w:szCs w:val="20"/>
+        </w:rPr>
+        <w:t xml:space="preserve">is reached by A1 </w:t>
+      </w:r>
+      <w:r>
+        <w:rPr>
+          <w:rFonts w:ascii="Courier New" w:eastAsia="Times New Roman" w:hAnsi="Courier New" w:cs="Courier New"/>
+          <w:color w:val="000000"/>
+          <w:sz w:val="20"/>
+          <w:szCs w:val="20"/>
+        </w:rPr>
+        <w:t>then we can prune everything else.</w:t>
+      </w:r>
     </w:p>
     <w:p>
       <w:pPr>
@@ -8277,6 +8316,24 @@
           <w:highlight w:val="yellow"/>
         </w:rPr>
       </w:pPr>
+      <w:r>
+        <w:object w:dxaOrig="9645" w:dyaOrig="4576">
+          <v:shape id="_x0000_i1026" type="#_x0000_t75" style="width:222.65pt;height:105.55pt" o:ole="">
+            <v:imagedata r:id="rId11" o:title=""/>
+          </v:shape>
+          <o:OLEObject Type="Embed" ProgID="Visio.Drawing.15" ShapeID="_x0000_i1026" DrawAspect="Content" ObjectID="_1479232994" r:id="rId12"/>
+        </w:object>
+      </w:r>
+      <w:r>
+        <w:rPr>
+          <w:rFonts w:ascii="Courier New" w:eastAsia="Times New Roman" w:hAnsi="Courier New" w:cs="Courier New"/>
+          <w:color w:val="000000"/>
+          <w:sz w:val="20"/>
+          <w:szCs w:val="20"/>
+          <w:highlight w:val="yellow"/>
+        </w:rPr>
+        <w:br/>
+      </w:r>
     </w:p>
     <w:p>
       <w:pPr>
@@ -8367,17 +8424,9 @@
           <w:color w:val="000000"/>
           <w:sz w:val="20"/>
           <w:szCs w:val="20"/>
-        </w:rPr>
-      </w:pPr>
-      <w:r>
-        <w:rPr>
-          <w:rFonts w:ascii="Courier New" w:eastAsia="Times New Roman" w:hAnsi="Courier New" w:cs="Courier New"/>
-          <w:color w:val="000000"/>
-          <w:sz w:val="20"/>
-          <w:szCs w:val="20"/>
-        </w:rPr>
-        <w:t>c) Provide an example of a 2-ply + 2 chance nodes level game tree where one can apply an adapted alpha-beta to prune some nodes, and a similar example where changing the distribution on the chance node edges results in no savings for pruning.</w:t>
-      </w:r>
+          <w:highlight w:val="yellow"/>
+        </w:rPr>
+      </w:pPr>
     </w:p>
     <w:p>
       <w:pPr>
@@ -8406,156 +8455,9 @@
           <w:color w:val="000000"/>
           <w:sz w:val="20"/>
           <w:szCs w:val="20"/>
-        </w:rPr>
-      </w:pPr>
-      <w:r>
-        <w:rPr>
-          <w:rFonts w:ascii="Courier New" w:eastAsia="Times New Roman" w:hAnsi="Courier New" w:cs="Courier New"/>
-          <w:color w:val="000000"/>
-          <w:sz w:val="20"/>
-          <w:szCs w:val="20"/>
-        </w:rPr>
-        <w:t xml:space="preserve">ANSWER: Can only be done if values are bounded. Assume bounds are </w:t>
-      </w:r>
-      <w:r>
-        <w:rPr>
-          <w:rFonts w:ascii="Courier New" w:eastAsia="Times New Roman" w:hAnsi="Courier New" w:cs="Courier New"/>
-          <w:color w:val="000000"/>
-          <w:sz w:val="20"/>
-          <w:szCs w:val="20"/>
-        </w:rPr>
-        <w:br/>
-      </w:r>
-      <w:r>
-        <w:rPr>
-          <w:rFonts w:ascii="Courier New" w:eastAsia="Times New Roman" w:hAnsi="Courier New" w:cs="Courier New"/>
-          <w:color w:val="000000"/>
-          <w:sz w:val="20"/>
-          <w:szCs w:val="20"/>
-        </w:rPr>
-        <w:t>[-10, 10].</w:t>
-      </w:r>
-    </w:p>
-    <w:p>
-      <w:pPr>
-        <w:pStyle w:val="HTML"/>
-        <w:rPr>
-          <w:color w:val="000000"/>
-        </w:rPr>
-      </w:pPr>
-      <w:r>
-        <w:object w:dxaOrig="15000" w:dyaOrig="6420">
-          <v:shape id="_x0000_i1027" type="#_x0000_t75" style="width:365.3pt;height:156.8pt" o:ole="">
-            <v:imagedata r:id="rId11" o:title=""/>
-          </v:shape>
-          <o:OLEObject Type="Embed" ProgID="Visio.Drawing.15" ShapeID="_x0000_i1027" DrawAspect="Content" ObjectID="_1479149855" r:id="rId12"/>
-        </w:object>
-      </w:r>
-      <w:r>
-        <w:br/>
-      </w:r>
-      <w:r>
-        <w:br/>
-      </w:r>
-      <w:r>
-        <w:rPr>
-          <w:color w:val="000000"/>
-        </w:rPr>
-        <w:t>That is, the score of A2 cannot be higher than 4, so no point in looking further, MAX</w:t>
-      </w:r>
-      <w:r>
-        <w:rPr>
-          <w:color w:val="000000"/>
-        </w:rPr>
-        <w:t xml:space="preserve"> </w:t>
-      </w:r>
-      <w:r>
-        <w:rPr>
-          <w:color w:val="000000"/>
-        </w:rPr>
-        <w:t>must play A1. However, if the probabilities of the chance node after A2 are (</w:t>
-      </w:r>
-      <w:r>
-        <w:rPr>
-          <w:color w:val="000000"/>
-        </w:rPr>
-        <w:t xml:space="preserve">right </w:t>
-      </w:r>
-      <w:r>
-        <w:rPr>
-          <w:color w:val="000000"/>
-        </w:rPr>
-        <w:t xml:space="preserve">node: </w:t>
-      </w:r>
-      <w:r>
-        <w:rPr>
-          <w:color w:val="000000"/>
-        </w:rPr>
-        <w:t>0.1,</w:t>
-      </w:r>
-      <w:r>
-        <w:rPr>
-          <w:color w:val="000000"/>
-        </w:rPr>
-        <w:t xml:space="preserve"> </w:t>
-      </w:r>
-      <w:r>
-        <w:rPr>
-          <w:color w:val="000000"/>
-        </w:rPr>
-        <w:t xml:space="preserve">left </w:t>
-      </w:r>
-      <w:r>
-        <w:rPr>
-          <w:color w:val="000000"/>
-        </w:rPr>
-        <w:t>node:</w:t>
-      </w:r>
-      <w:r>
-        <w:rPr>
-          <w:color w:val="000000"/>
-        </w:rPr>
-        <w:t xml:space="preserve"> 0.9)</w:t>
-      </w:r>
-      <w:r>
-        <w:rPr>
-          <w:color w:val="000000"/>
-        </w:rPr>
-        <w:t xml:space="preserve"> </w:t>
-      </w:r>
-      <w:r>
-        <w:rPr>
-          <w:color w:val="000000"/>
-        </w:rPr>
-        <w:t>then</w:t>
-      </w:r>
-      <w:r>
-        <w:rPr>
-          <w:color w:val="000000"/>
-        </w:rPr>
-        <w:t xml:space="preserve"> </w:t>
-      </w:r>
-      <w:r>
-        <w:rPr>
-          <w:color w:val="000000"/>
-        </w:rPr>
-        <w:t xml:space="preserve">it is still possible for the value of A2 to be higher than 5, so cannot prune. </w:t>
-      </w:r>
-    </w:p>
-    <w:p>
-      <w:pPr>
-        <w:pBdr>
-          <w:bottom w:val="double" w:sz="6" w:space="1" w:color="auto"/>
-        </w:pBdr>
-        <w:autoSpaceDE w:val="0"/>
-        <w:autoSpaceDN w:val="0"/>
-        <w:bidi w:val="0"/>
-        <w:adjustRightInd w:val="0"/>
-        <w:spacing w:after="0" w:line="240" w:lineRule="auto"/>
-      </w:pPr>
-      <w:r>
-        <w:br/>
-      </w:r>
+          <w:highlight w:val="yellow"/>
+        </w:rPr>
+      </w:pPr>
     </w:p>
     <w:p>
       <w:pPr>
@@ -8586,6 +8488,15 @@
           <w:szCs w:val="20"/>
         </w:rPr>
       </w:pPr>
+      <w:r>
+        <w:rPr>
+          <w:rFonts w:ascii="Courier New" w:eastAsia="Times New Roman" w:hAnsi="Courier New" w:cs="Courier New"/>
+          <w:color w:val="000000"/>
+          <w:sz w:val="20"/>
+          <w:szCs w:val="20"/>
+        </w:rPr>
+        <w:t>c) Provide an example of a 2-ply + 2 chance nodes level game tree where one can apply an adapted alpha-beta to prune some nodes, and a similar example where changing the distribution on the chance node edges results in no savings for pruning.</w:t>
+      </w:r>
     </w:p>
     <w:p>
       <w:pPr>
@@ -8616,6 +8527,154 @@
           <w:szCs w:val="20"/>
         </w:rPr>
       </w:pPr>
+      <w:r>
+        <w:rPr>
+          <w:rFonts w:ascii="Courier New" w:eastAsia="Times New Roman" w:hAnsi="Courier New" w:cs="Courier New"/>
+          <w:color w:val="000000"/>
+          <w:sz w:val="20"/>
+          <w:szCs w:val="20"/>
+        </w:rPr>
+        <w:t xml:space="preserve">ANSWER: Can only be done if values are bounded. Assume bounds are </w:t>
+      </w:r>
+      <w:r>
+        <w:rPr>
+          <w:rFonts w:ascii="Courier New" w:eastAsia="Times New Roman" w:hAnsi="Courier New" w:cs="Courier New"/>
+          <w:color w:val="000000"/>
+          <w:sz w:val="20"/>
+          <w:szCs w:val="20"/>
+        </w:rPr>
+        <w:br/>
+      </w:r>
+      <w:r>
+        <w:rPr>
+          <w:rFonts w:ascii="Courier New" w:eastAsia="Times New Roman" w:hAnsi="Courier New" w:cs="Courier New"/>
+          <w:color w:val="000000"/>
+          <w:sz w:val="20"/>
+          <w:szCs w:val="20"/>
+        </w:rPr>
+        <w:t>[-10, 10].</w:t>
+      </w:r>
+    </w:p>
+    <w:p>
+      <w:pPr>
+        <w:pStyle w:val="HTML"/>
+        <w:rPr>
+          <w:color w:val="000000"/>
+        </w:rPr>
+      </w:pPr>
+      <w:r>
+        <w:object w:dxaOrig="15000" w:dyaOrig="6420">
+          <v:shape id="_x0000_i1027" type="#_x0000_t75" style="width:365.3pt;height:156.8pt" o:ole="">
+            <v:imagedata r:id="rId13" o:title=""/>
+          </v:shape>
+          <o:OLEObject Type="Embed" ProgID="Visio.Drawing.15" ShapeID="_x0000_i1027" DrawAspect="Content" ObjectID="_1479232995" r:id="rId14"/>
+        </w:object>
+      </w:r>
+      <w:r>
+        <w:br/>
+      </w:r>
+      <w:r>
+        <w:br/>
+      </w:r>
+      <w:r>
+        <w:rPr>
+          <w:color w:val="000000"/>
+        </w:rPr>
+        <w:t>That is, the score of A2 cannot be higher than 4, so no point in looking further, MAX</w:t>
+      </w:r>
+      <w:r>
+        <w:rPr>
+          <w:color w:val="000000"/>
+        </w:rPr>
+        <w:t xml:space="preserve"> </w:t>
+      </w:r>
+      <w:r>
+        <w:rPr>
+          <w:color w:val="000000"/>
+        </w:rPr>
+        <w:t>must play A1. However, if the probabilities of the chance node after A2 are (</w:t>
+      </w:r>
+      <w:r>
+        <w:rPr>
+          <w:color w:val="000000"/>
+        </w:rPr>
+        <w:t xml:space="preserve">right </w:t>
+      </w:r>
+      <w:r>
+        <w:rPr>
+          <w:color w:val="000000"/>
+        </w:rPr>
+        <w:t xml:space="preserve">node: </w:t>
+      </w:r>
+      <w:r>
+        <w:rPr>
+          <w:color w:val="000000"/>
+        </w:rPr>
+        <w:t>0.1,</w:t>
+      </w:r>
+      <w:r>
+        <w:rPr>
+          <w:color w:val="000000"/>
+        </w:rPr>
+        <w:t xml:space="preserve"> </w:t>
+      </w:r>
+      <w:r>
+        <w:rPr>
+          <w:color w:val="000000"/>
+        </w:rPr>
+        <w:t xml:space="preserve">left </w:t>
+      </w:r>
+      <w:r>
+        <w:rPr>
+          <w:color w:val="000000"/>
+        </w:rPr>
+        <w:t>node:</w:t>
+      </w:r>
+      <w:r>
+        <w:rPr>
+          <w:color w:val="000000"/>
+        </w:rPr>
+        <w:t xml:space="preserve"> 0.9)</w:t>
+      </w:r>
+      <w:r>
+        <w:rPr>
+          <w:color w:val="000000"/>
+        </w:rPr>
+        <w:t xml:space="preserve"> </w:t>
+      </w:r>
+      <w:r>
+        <w:rPr>
+          <w:color w:val="000000"/>
+        </w:rPr>
+        <w:t>then</w:t>
+      </w:r>
+      <w:r>
+        <w:rPr>
+          <w:color w:val="000000"/>
+        </w:rPr>
+        <w:t xml:space="preserve"> </w:t>
+      </w:r>
+      <w:r>
+        <w:rPr>
+          <w:color w:val="000000"/>
+        </w:rPr>
+        <w:t xml:space="preserve">it is still possible for the value of A2 to be higher than 5, so cannot prune. </w:t>
+      </w:r>
+    </w:p>
+    <w:p>
+      <w:pPr>
+        <w:pBdr>
+          <w:bottom w:val="double" w:sz="6" w:space="1" w:color="auto"/>
+        </w:pBdr>
+        <w:autoSpaceDE w:val="0"/>
+        <w:autoSpaceDN w:val="0"/>
+        <w:bidi w:val="0"/>
+        <w:adjustRightInd w:val="0"/>
+        <w:spacing w:after="0" w:line="240" w:lineRule="auto"/>
+      </w:pPr>
+      <w:r>
+        <w:br/>
+      </w:r>
     </w:p>
     <w:p>
       <w:pPr>
@@ -8796,15 +8855,6 @@
           <w:szCs w:val="20"/>
         </w:rPr>
       </w:pPr>
-      <w:r>
-        <w:rPr>
-          <w:rFonts w:ascii="Courier New" w:eastAsia="Times New Roman" w:hAnsi="Courier New" w:cs="Courier New"/>
-          <w:color w:val="000000"/>
-          <w:sz w:val="20"/>
-          <w:szCs w:val="20"/>
-        </w:rPr>
-        <w:t>5) (Propositional logic)</w:t>
-      </w:r>
     </w:p>
     <w:p>
       <w:pPr>
@@ -8835,6 +8885,75 @@
           <w:szCs w:val="20"/>
         </w:rPr>
       </w:pPr>
+    </w:p>
+    <w:p>
+      <w:pPr>
+        <w:tabs>
+          <w:tab w:val="left" w:pos="916"/>
+          <w:tab w:val="left" w:pos="1832"/>
+          <w:tab w:val="left" w:pos="2748"/>
+          <w:tab w:val="left" w:pos="3664"/>
+          <w:tab w:val="left" w:pos="4580"/>
+          <w:tab w:val="left" w:pos="5496"/>
+          <w:tab w:val="left" w:pos="6412"/>
+          <w:tab w:val="left" w:pos="7328"/>
+          <w:tab w:val="left" w:pos="8244"/>
+          <w:tab w:val="left" w:pos="9160"/>
+          <w:tab w:val="left" w:pos="10076"/>
+          <w:tab w:val="left" w:pos="10992"/>
+          <w:tab w:val="left" w:pos="11908"/>
+          <w:tab w:val="left" w:pos="12824"/>
+          <w:tab w:val="left" w:pos="13740"/>
+          <w:tab w:val="left" w:pos="14656"/>
+        </w:tabs>
+        <w:bidi w:val="0"/>
+        <w:spacing w:after="0" w:line="240" w:lineRule="auto"/>
+        <w:rPr>
+          <w:rFonts w:ascii="Courier New" w:eastAsia="Times New Roman" w:hAnsi="Courier New" w:cs="Courier New"/>
+          <w:color w:val="000000"/>
+          <w:sz w:val="20"/>
+          <w:szCs w:val="20"/>
+        </w:rPr>
+      </w:pPr>
+      <w:r>
+        <w:rPr>
+          <w:rFonts w:ascii="Courier New" w:eastAsia="Times New Roman" w:hAnsi="Courier New" w:cs="Courier New"/>
+          <w:color w:val="000000"/>
+          <w:sz w:val="20"/>
+          <w:szCs w:val="20"/>
+        </w:rPr>
+        <w:t>5) (Propositional logic)</w:t>
+      </w:r>
+    </w:p>
+    <w:p>
+      <w:pPr>
+        <w:tabs>
+          <w:tab w:val="left" w:pos="916"/>
+          <w:tab w:val="left" w:pos="1832"/>
+          <w:tab w:val="left" w:pos="2748"/>
+          <w:tab w:val="left" w:pos="3664"/>
+          <w:tab w:val="left" w:pos="4580"/>
+          <w:tab w:val="left" w:pos="5496"/>
+          <w:tab w:val="left" w:pos="6412"/>
+          <w:tab w:val="left" w:pos="7328"/>
+          <w:tab w:val="left" w:pos="8244"/>
+          <w:tab w:val="left" w:pos="9160"/>
+          <w:tab w:val="left" w:pos="10076"/>
+          <w:tab w:val="left" w:pos="10992"/>
+          <w:tab w:val="left" w:pos="11908"/>
+          <w:tab w:val="left" w:pos="12824"/>
+          <w:tab w:val="left" w:pos="13740"/>
+          <w:tab w:val="left" w:pos="14656"/>
+        </w:tabs>
+        <w:bidi w:val="0"/>
+        <w:spacing w:after="0" w:line="240" w:lineRule="auto"/>
+        <w:rPr>
+          <w:rFonts w:ascii="Courier New" w:eastAsia="Times New Roman" w:hAnsi="Courier New" w:cs="Courier New"/>
+          <w:color w:val="000000"/>
+          <w:sz w:val="20"/>
+          <w:szCs w:val="20"/>
+        </w:rPr>
+      </w:pPr>
       <w:r>
         <w:rPr>
           <w:rFonts w:ascii="Courier New" w:eastAsia="Times New Roman" w:hAnsi="Courier New" w:cs="Courier New"/>
@@ -9397,7 +9516,17 @@
           <w:sz w:val="20"/>
           <w:szCs w:val="20"/>
         </w:rPr>
-        <w:t>not A or (A and not B) which has 3 more models not overlapping the other 4, so total 7 models.</w:t>
+        <w:t xml:space="preserve">not A or (A and not B) which </w:t>
+      </w:r>
+      <w:r>
+        <w:rPr>
+          <w:rFonts w:ascii="Courier New" w:eastAsia="Times New Roman" w:hAnsi="Courier New" w:cs="Courier New"/>
+          <w:color w:val="000000"/>
+          <w:sz w:val="20"/>
+          <w:szCs w:val="20"/>
+        </w:rPr>
+        <w:lastRenderedPageBreak/>
+        <w:t>has 3 more models not overlapping the other 4, so total 7 models.</w:t>
       </w:r>
       <w:r>
         <w:rPr>
@@ -10556,7 +10685,7 @@
 </file>
 
 <file path=customXml/itemProps1.xml><?xml version="1.0" encoding="utf-8"?>
-<ds:datastoreItem xmlns:ds="http://schemas.openxmlformats.org/officeDocument/2006/customXml" ds:itemID="{0E9C2ABA-A2D5-4617-91A5-2EDD33DD5716}">
+<ds:datastoreItem xmlns:ds="http://schemas.openxmlformats.org/officeDocument/2006/customXml" ds:itemID="{BAE0403D-ABE9-4FC7-A773-95E82A064A7A}">
   <ds:schemaRefs>
     <ds:schemaRef ds:uri="http://schemas.openxmlformats.org/officeDocument/2006/bibliography"/>
   </ds:schemaRefs>

</xml_diff>